<commit_message>
settled on a design setup
removed other implementations, went with simplest, created animation and an output for the submission
</commit_message>
<xml_diff>
--- a/weekly_sketches/Weekly Sketches.docx
+++ b/weekly_sketches/Weekly Sketches.docx
@@ -32,10 +32,7 @@
     <w:p/>
     <w:p>
       <w:r>
-        <w:t>For the purpose</w:t>
-      </w:r>
-      <w:r>
-        <w:t xml:space="preserve">s of this class, the week ends </w:t>
+        <w:t xml:space="preserve">For the purposes of this class, the week ends </w:t>
       </w:r>
       <w:r>
         <w:rPr>
@@ -127,10 +124,7 @@
     <w:p/>
     <w:p>
       <w:r>
-        <w:t>No sketch will be due on March 9; instead, you’ll submit your</w:t>
-      </w:r>
-      <w:r>
-        <w:t xml:space="preserve"> mid-semester reflection.</w:t>
+        <w:t>No sketch will be due on March 9; instead, you’ll submit your mid-semester reflection.</w:t>
       </w:r>
     </w:p>
     <w:p>
@@ -145,10 +139,7 @@
     </w:p>
     <w:p>
       <w:r>
-        <w:t>Each of your sketches must correspond to a different prompt drawn from the list below. Many of the prompts are deliberately vague; it’s up to you to decide how to interpret them. When you post your sketch to Piazza, make s</w:t>
-      </w:r>
-      <w:r>
-        <w:t>ure to include the prompt number. Numbers correspond to prompts as follows:</w:t>
+        <w:t>Each of your sketches must correspond to a different prompt drawn from the list below. Many of the prompts are deliberately vague; it’s up to you to decide how to interpret them. When you post your sketch to Piazza, make sure to include the prompt number. Numbers correspond to prompts as follows:</w:t>
       </w:r>
     </w:p>
     <w:p/>
@@ -330,13 +321,7 @@
               <w:rPr>
                 <w:rFonts w:ascii="Roboto Mono" w:eastAsia="Roboto Mono" w:hAnsi="Roboto Mono" w:cs="Roboto Mono"/>
               </w:rPr>
-              <w:t xml:space="preserve">    f(3 * x / 4);</w:t>
-            </w:r>
-            <w:r>
-              <w:rPr>
-                <w:rFonts w:ascii="Roboto Mono" w:eastAsia="Roboto Mono" w:hAnsi="Roboto Mono" w:cs="Roboto Mono"/>
-              </w:rPr>
-              <w:t xml:space="preserve"> </w:t>
+              <w:t xml:space="preserve">    f(3 * x / 4); </w:t>
             </w:r>
           </w:p>
           <w:p>
@@ -388,8 +373,19 @@
         </w:numPr>
       </w:pPr>
       <w:r>
+        <w:t>Any shape, none can touch.</w:t>
+      </w:r>
+    </w:p>
+    <w:p>
+      <w:pPr>
+        <w:numPr>
+          <w:ilvl w:val="0"/>
+          <w:numId w:val="1"/>
+        </w:numPr>
+      </w:pPr>
+      <w:r>
         <w:lastRenderedPageBreak/>
-        <w:t>Any shape, none can touch.</w:t>
+        <w:t>Replicate a natural concept (e.g. gravity, flocking, path following)</w:t>
       </w:r>
     </w:p>
     <w:p>
@@ -400,7 +396,7 @@
         </w:numPr>
       </w:pPr>
       <w:r>
-        <w:t>Replicate a natural concept (e.g. gravity, flocking, path following)</w:t>
+        <w:t>A natural landscape that reminds you of home</w:t>
       </w:r>
     </w:p>
     <w:p>
@@ -411,7 +407,7 @@
         </w:numPr>
       </w:pPr>
       <w:r>
-        <w:t>A natural landscape that reminds you of home</w:t>
+        <w:t>500 lines</w:t>
       </w:r>
     </w:p>
     <w:p>
@@ -422,7 +418,7 @@
         </w:numPr>
       </w:pPr>
       <w:r>
-        <w:t>500 lines</w:t>
+        <w:t>Cellular automata</w:t>
       </w:r>
     </w:p>
     <w:p>
@@ -433,7 +429,7 @@
         </w:numPr>
       </w:pPr>
       <w:r>
-        <w:t>Cellular automata</w:t>
+        <w:t>Radial symmetry</w:t>
       </w:r>
     </w:p>
     <w:p>
@@ -444,7 +440,7 @@
         </w:numPr>
       </w:pPr>
       <w:r>
-        <w:t>Radial symmetry</w:t>
+        <w:t>Come up with some rules, then follow them by hand on paper.</w:t>
       </w:r>
     </w:p>
     <w:p>
@@ -455,7 +451,7 @@
         </w:numPr>
       </w:pPr>
       <w:r>
-        <w:t>Come up with some rules, then follow them by hand on paper.</w:t>
+        <w:t>Human faces</w:t>
       </w:r>
     </w:p>
     <w:p>
@@ -466,7 +462,7 @@
         </w:numPr>
       </w:pPr>
       <w:r>
-        <w:t>Human faces</w:t>
+        <w:t>Noise and/or interference patterns</w:t>
       </w:r>
     </w:p>
     <w:p>
@@ -477,18 +473,18 @@
         </w:numPr>
       </w:pPr>
       <w:r>
-        <w:t>Noise and/or interference patterns</w:t>
-      </w:r>
-    </w:p>
-    <w:p>
-      <w:pPr>
-        <w:numPr>
-          <w:ilvl w:val="0"/>
+        <w:t>Shape grammars or L-systems</w:t>
+      </w:r>
+    </w:p>
+    <w:p>
+      <w:pPr>
+        <w:numPr>
+          <w:ilvl w:val="1"/>
           <w:numId w:val="1"/>
         </w:numPr>
       </w:pPr>
       <w:r>
-        <w:t>Shape grammars or L-systems</w:t>
+        <w:t>https://www.vexlio.com/blog/drawing-simple-organics-with-l-systems/</w:t>
       </w:r>
     </w:p>
     <w:p>
@@ -612,10 +608,7 @@
     </w:p>
     <w:p>
       <w:r>
-        <w:t>To save and share</w:t>
-      </w:r>
-      <w:r>
-        <w:t xml:space="preserve"> sketches on p5.js, you will need to either create an account on the </w:t>
+        <w:t xml:space="preserve">To save and share sketches on p5.js, you will need to either create an account on the </w:t>
       </w:r>
       <w:hyperlink r:id="rId8">
         <w:r>
@@ -639,10 +632,7 @@
         </w:r>
       </w:hyperlink>
       <w:r>
-        <w:t xml:space="preserve"> account created already. Use these credentials to log in to the p5.js website be</w:t>
-      </w:r>
-      <w:r>
-        <w:t>fore you edit.</w:t>
+        <w:t xml:space="preserve"> account created already. Use these credentials to log in to the p5.js website before you edit.</w:t>
       </w:r>
     </w:p>
     <w:p/>
@@ -759,10 +749,7 @@
     <w:p>
       <w:r>
         <w:lastRenderedPageBreak/>
-        <w:t>If you use the standalone Processing tool, you’ll need to create a github account (or use your NCSU Enterpr</w:t>
-      </w:r>
-      <w:r>
-        <w:t>ise one), make a public (or NCSU-restricted) repository for your sketches, and push your code so you can link to it from Piazza.</w:t>
+        <w:t>If you use the standalone Processing tool, you’ll need to create a github account (or use your NCSU Enterprise one), make a public (or NCSU-restricted) repository for your sketches, and push your code so you can link to it from Piazza.</w:t>
       </w:r>
     </w:p>
     <w:p/>
@@ -787,10 +774,7 @@
         <w:t xml:space="preserve">note </w:t>
       </w:r>
       <w:r>
-        <w:t>post to Piazza, either instructors-only or to the whole class (your choice), with th</w:t>
-      </w:r>
-      <w:r>
-        <w:t>e following specifications:</w:t>
+        <w:t>post to Piazza, either instructors-only or to the whole class (your choice), with the following specifications:</w:t>
       </w:r>
     </w:p>
     <w:p>
@@ -849,10 +833,7 @@
       </w:r>
       <w:r>
         <w:br/>
-        <w:t>Where S indicates how many sketches total you’ve shared, including this one</w:t>
-      </w:r>
-      <w:r>
-        <w:t>, and P is the number corresponding to the prompt you followed (see prompts list below).</w:t>
+        <w:t>Where S indicates how many sketches total you’ve shared, including this one, and P is the number corresponding to the prompt you followed (see prompts list below).</w:t>
       </w:r>
       <w:r>
         <w:br/>
@@ -899,10 +880,7 @@
         </w:numPr>
       </w:pPr>
       <w:r>
-        <w:t>A lin</w:t>
-      </w:r>
-      <w:r>
-        <w:t>k to your p5.js code at the very top.</w:t>
+        <w:t>A link to your p5.js code at the very top.</w:t>
       </w:r>
     </w:p>
     <w:p>
@@ -935,10 +913,7 @@
         </w:numPr>
       </w:pPr>
       <w:r>
-        <w:t>1-4 screenshots showing what your code generates</w:t>
-      </w:r>
-      <w:r>
-        <w:t>.</w:t>
+        <w:t>1-4 screenshots showing what your code generates.</w:t>
       </w:r>
     </w:p>
     <w:p/>
@@ -1025,13 +1000,7 @@
         </w:numPr>
       </w:pPr>
       <w:r>
-        <w:t xml:space="preserve">Take a moment to </w:t>
-      </w:r>
-      <w:r>
-        <w:t>really study the piece and its code before commenting. Examine your subjective reaction and any associations you might have to your personal memories (does the pattern remind you of a sunset, or your grandmother’s carpet?), but also try to formulate object</w:t>
-      </w:r>
-      <w:r>
-        <w:t>ive observations, like you’re trying to describe the piece to someone who can’t see it.</w:t>
+        <w:t>Take a moment to really study the piece and its code before commenting. Examine your subjective reaction and any associations you might have to your personal memories (does the pattern remind you of a sunset, or your grandmother’s carpet?), but also try to formulate objective observations, like you’re trying to describe the piece to someone who can’t see it.</w:t>
       </w:r>
     </w:p>
     <w:p>
@@ -1051,10 +1020,7 @@
         <w:t>what</w:t>
       </w:r>
       <w:r>
-        <w:t xml:space="preserve"> you like. For example, don’t just say “looks cool!,” say, “the way the lines overlap creates a really striking contra</w:t>
-      </w:r>
-      <w:r>
-        <w:t>st between the foreground and background.”</w:t>
+        <w:t xml:space="preserve"> you like. For example, don’t just say “looks cool!,” say, “the way the lines overlap creates a really striking contrast between the foreground and background.”</w:t>
       </w:r>
     </w:p>
     <w:p>
@@ -1074,10 +1040,7 @@
         <w:t>what</w:t>
       </w:r>
       <w:r>
-        <w:t xml:space="preserve"> doesn’t work for you. Try not to give them specific advice based on what you would do, but instead describe the cause-and-effect relationship between their choices for the piece and the effects it has on you. For example, instead of saying “This is kind o</w:t>
-      </w:r>
-      <w:r>
-        <w:t>f dull - try adding some color!”, you could say “the greyscale palette doesn’t grab my attention; my eyes can’t figure out where to focus.”</w:t>
+        <w:t xml:space="preserve"> doesn’t work for you. Try not to give them specific advice based on what you would do, but instead describe the cause-and-effect relationship between their choices for the piece and the effects it has on you. For example, instead of saying “This is kind of dull - try adding some color!”, you could say “the greyscale palette doesn’t grab my attention; my eyes can’t figure out where to focus.”</w:t>
       </w:r>
     </w:p>
     <w:p>
@@ -1106,10 +1069,7 @@
         <w:t>person</w:t>
       </w:r>
       <w:r>
-        <w:t xml:space="preserve"> who created it. Personal insults will not be to</w:t>
-      </w:r>
-      <w:r>
-        <w:t>lerated.</w:t>
+        <w:t xml:space="preserve"> who created it. Personal insults will not be tolerated.</w:t>
       </w:r>
     </w:p>
     <w:p>
@@ -1165,10 +1125,7 @@
         </w:numPr>
       </w:pPr>
       <w:r>
-        <w:t>The relationship between this piece and the stud</w:t>
-      </w:r>
-      <w:r>
-        <w:t>ent’s prior work, noticing recurring themes or improved skill across multiple pieces.</w:t>
+        <w:t>The relationship between this piece and the student’s prior work, noticing recurring themes or improved skill across multiple pieces.</w:t>
       </w:r>
     </w:p>
     <w:p/>
@@ -1184,10 +1141,7 @@
     </w:p>
     <w:p>
       <w:r>
-        <w:t>Aside from checking out your classmates’ posts, you can also search your favorite social media site (e.g. Instagram, Twitter, Tumblr) for the #genuar</w:t>
-      </w:r>
-      <w:r>
-        <w:t>y hashtag, or do a google search for “genuary generative art”. Here are a few examples I’ve come across:</w:t>
+        <w:t>Aside from checking out your classmates’ posts, you can also search your favorite social media site (e.g. Instagram, Twitter, Tumblr) for the #genuary hashtag, or do a google search for “genuary generative art”. Here are a few examples I’ve come across:</w:t>
       </w:r>
     </w:p>
     <w:p>

</xml_diff>

<commit_message>
updated colors for galaxy
</commit_message>
<xml_diff>
--- a/weekly_sketches/Weekly Sketches.docx
+++ b/weekly_sketches/Weekly Sketches.docx
@@ -430,6 +430,17 @@
       </w:pPr>
       <w:r>
         <w:t>Radial symmetry</w:t>
+      </w:r>
+    </w:p>
+    <w:p>
+      <w:pPr>
+        <w:numPr>
+          <w:ilvl w:val="1"/>
+          <w:numId w:val="1"/>
+        </w:numPr>
+      </w:pPr>
+      <w:r>
+        <w:t>Snowflakes, paper folding</w:t>
       </w:r>
     </w:p>
     <w:p>

</xml_diff>